<commit_message>
Add new recent parts
</commit_message>
<xml_diff>
--- a/PDM Study Case.docx
+++ b/PDM Study Case.docx
@@ -357,12 +357,28 @@
     </w:p>
     <w:p>
       <w:r>
-        <w:t xml:space="preserve">The environment is where we live as a human. Every human being expects a clean and comfortable environment to live in. However, judging from the environment in which we live today, it seems that we are familiar with the various damages that arise as a result of human activity itself. If this continues to happen, it is certain that our environment will be destroyed. This is certainly not what every human being wants, and fortunately some of us create movements to improve the existing environment. One of these activities is "green computing", considering that one of the impacts of environmental damage is waste from the production of technological goods. In this case, one of the topics that we will discuss is about "end of life management: e-waste and recycling. There are several explanations that will be explain later, such as background, problems, and others. </w:t>
-      </w:r>
-    </w:p>
-    <w:p>
-      <w:r>
-        <w:t>Firstly, let's discuss about the background of e-waste and recycling. Human growth and development is unavoidable. This is a natural thing, where human beings are destined to grow and develop in their lives. This also does not rule out the possibility of the Indonesian people, where it is known that Indonesia is the 4th in the world with the largest population. The more population in a country, of course, indirectly leads to an increase in population activity. This causes the emergence of more existing problems such as population density. With a dense population and activities carried out will lead to an increase in the amount of existing waste. This is due to the increasing human needs, especially electronic needs that cannot be separated from society. Garbage resulting from damaged or used electronic goods will become waste that we know as Electronic Waste (E-Waste).</w:t>
+        <w:t xml:space="preserve">The environment is where we live as a human. Every human being expects a clean and comfortable environment to live in. However, judging from the environment in which we live today, it seems that we are familiar with the various damages that arise </w:t>
+      </w:r>
+      <w:proofErr w:type="gramStart"/>
+      <w:r>
+        <w:t>as a result of</w:t>
+      </w:r>
+      <w:proofErr w:type="gramEnd"/>
+      <w:r>
+        <w:t xml:space="preserve"> human activity itself. If this continues to happen, it is certain that our environment will be destroyed. This is certainly not what every human being wants, and fortunately some of us create movements to improve the existing environment. One of these activities is "green computing", considering that one of the impacts of environmental damage is waste from the production of technological goods. In this case, one of the topics that we will discuss is about "end of life management: e-waste and recycling. There are several explanations that will be explain later, such as background, problems, and others. </w:t>
+      </w:r>
+    </w:p>
+    <w:p>
+      <w:r>
+        <w:t xml:space="preserve">Firstly, let's discuss about the background of e-waste and recycling. Human growth and development </w:t>
+      </w:r>
+      <w:proofErr w:type="gramStart"/>
+      <w:r>
+        <w:t>is</w:t>
+      </w:r>
+      <w:proofErr w:type="gramEnd"/>
+      <w:r>
+        <w:t xml:space="preserve"> unavoidable. This is a natural thing, where human beings are destined to grow and develop in their lives. This also does not rule out the possibility of the Indonesian people, where it is known that Indonesia is the 4th in the world with the largest population. The more population in a country, of course, indirectly leads to an increase in population activity. This causes the emergence of more existing problems such as population density. With a dense population and activities carried out will lead to an increase in the amount of existing waste. This is due to the increasing human needs, especially electronic needs that cannot be separated from society. Garbage resulting from damaged or used electronic goods will become waste that we know as Electronic Waste (E-Waste).</w:t>
       </w:r>
     </w:p>
     <w:p>
@@ -380,7 +396,15 @@
     </w:p>
     <w:p>
       <w:r>
-        <w:t>Goods whose active period is no longer valid, in order to be recycled, a disassembly process must be carried out or disassembly of goods into separate materials. This process aims to separate hazardous components and retrieve parts that can be recycled later. Related to this, it is necessary to do research to determine the order of disassembly that makes it easier for used goods collectors and recycling business owners in the disassembly process, as well as to get a fast and efficient unloading time</w:t>
+        <w:t xml:space="preserve">Goods whose active period is no longer valid, </w:t>
+      </w:r>
+      <w:proofErr w:type="gramStart"/>
+      <w:r>
+        <w:t>in order to</w:t>
+      </w:r>
+      <w:proofErr w:type="gramEnd"/>
+      <w:r>
+        <w:t xml:space="preserve"> be recycled, a disassembly process must be carried out or disassembly of goods into separate materials. This process aims to separate hazardous components and retrieve parts that can be recycled later. Related to this, it is necessary to do research to determine the order of disassembly that makes it easier for used goods collectors and recycling business owners in the disassembly process, as well as to get a fast and efficient unloading time</w:t>
       </w:r>
       <w:r>
         <w:t>.</w:t>
@@ -419,7 +443,15 @@
       </w:r>
       <w:r>
         <w:lastRenderedPageBreak/>
-        <w:t xml:space="preserve">cause chronic diseases and cancers not only giving health risk to humans but also animals. Not only air, if the e-wastes were dumped illegally it can cause the soil to contaminate and affect the crops which is what we eat later on, </w:t>
+        <w:t xml:space="preserve">cause chronic diseases and cancers not only giving health risk to humans but also animals. Not only air, if the e-wastes were dumped illegally it can cause the soil to contaminate and affect the crops which is what we eat </w:t>
+      </w:r>
+      <w:proofErr w:type="gramStart"/>
+      <w:r>
+        <w:t>later on</w:t>
+      </w:r>
+      <w:proofErr w:type="gramEnd"/>
+      <w:r>
+        <w:t xml:space="preserve">, </w:t>
       </w:r>
       <w:r>
         <w:t>it</w:t>
@@ -495,7 +527,23 @@
           <w:b/>
           <w:bCs/>
         </w:rPr>
-        <w:t xml:space="preserve"> Economics Research International Volume 2011, Article ID 474230 ( Access on 21 November 2021 from </w:t>
+        <w:t xml:space="preserve"> Economics Research International Volume 2011, Article ID 474230 </w:t>
+      </w:r>
+      <w:proofErr w:type="gramStart"/>
+      <w:r>
+        <w:rPr>
+          <w:b/>
+          <w:bCs/>
+        </w:rPr>
+        <w:t>( Access</w:t>
+      </w:r>
+      <w:proofErr w:type="gramEnd"/>
+      <w:r>
+        <w:rPr>
+          <w:b/>
+          <w:bCs/>
+        </w:rPr>
+        <w:t xml:space="preserve"> on 21 November 2021 from </w:t>
       </w:r>
       <w:hyperlink r:id="rId4" w:history="1">
         <w:r>
@@ -530,6 +578,7 @@
         <w:t xml:space="preserve">Balde, CP, Wang F, </w:t>
       </w:r>
       <w:proofErr w:type="spellStart"/>
+      <w:proofErr w:type="gramStart"/>
       <w:r>
         <w:rPr>
           <w:b/>
@@ -538,6 +587,7 @@
         <w:t>R.Huisman</w:t>
       </w:r>
       <w:proofErr w:type="spellEnd"/>
+      <w:proofErr w:type="gramEnd"/>
       <w:r>
         <w:rPr>
           <w:b/>
@@ -641,7 +691,23 @@
           <w:sz w:val="24"/>
           <w:szCs w:val="24"/>
         </w:rPr>
-        <w:t>From this it can be concluded that we must immediately make great efforts in overcoming this e-waste, both in the recycling process, and other activities in order to maintain the balance of the environmental ecosystem.</w:t>
+        <w:t xml:space="preserve">From this it can be concluded that we must immediately make great efforts in overcoming this e-waste, both in the recycling process, and other activities </w:t>
+      </w:r>
+      <w:proofErr w:type="gramStart"/>
+      <w:r>
+        <w:rPr>
+          <w:sz w:val="24"/>
+          <w:szCs w:val="24"/>
+        </w:rPr>
+        <w:t>in order to</w:t>
+      </w:r>
+      <w:proofErr w:type="gramEnd"/>
+      <w:r>
+        <w:rPr>
+          <w:sz w:val="24"/>
+          <w:szCs w:val="24"/>
+        </w:rPr>
+        <w:t xml:space="preserve"> maintain the balance of the environmental ecosystem.</w:t>
       </w:r>
     </w:p>
     <w:p>
@@ -802,6 +868,19 @@
     </w:p>
     <w:p>
       <w:pPr>
+        <w:rPr>
+          <w:rFonts w:ascii="Calibri" w:hAnsi="Calibri"/>
+        </w:rPr>
+      </w:pPr>
+      <w:r>
+        <w:rPr>
+          <w:rFonts w:ascii="Calibri" w:hAnsi="Calibri"/>
+        </w:rPr>
+        <w:t>According to the article from World Health Organization (WHO) titled “Soaring e-waste affects the health of millions of children, WHO warns”, There are as many as 12.9 million women are working in the informal waste sector, and there are 18 million children and adolescents, some as young as 5 years of age, that are actively engaged in the informal industrial sector, which waste processing is a sub-sector. For an expectant mother, exposure to toxic e-waste can affect the health and development of her unborn child for the rest of its life. E-waste volumes are surging globally, it grew by 21% in the five years up to 2019, and Only 17.4% of e-waste produced in 2019 reached formal management or recycling facilities.</w:t>
+      </w:r>
+    </w:p>
+    <w:p>
+      <w:pPr>
         <w:spacing w:before="100" w:beforeAutospacing="1" w:after="100" w:afterAutospacing="1" w:line="240" w:lineRule="auto"/>
         <w:rPr>
           <w:rFonts w:ascii="Times New Roman" w:eastAsia="Times New Roman" w:hAnsi="Times New Roman" w:cs="Times New Roman"/>
@@ -809,13 +888,102 @@
           <w:szCs w:val="24"/>
         </w:rPr>
       </w:pPr>
-      <w:r>
+    </w:p>
+    <w:p>
+      <w:pPr>
+        <w:spacing w:before="100" w:beforeAutospacing="1" w:after="100" w:afterAutospacing="1" w:line="240" w:lineRule="auto"/>
         <w:rPr>
           <w:rFonts w:ascii="Times New Roman" w:eastAsia="Times New Roman" w:hAnsi="Times New Roman" w:cs="Times New Roman"/>
           <w:sz w:val="24"/>
           <w:szCs w:val="24"/>
         </w:rPr>
-        <w:t>According to the data in the article titled "E-waste environmental and information security threat: GCC countries' vulnerabilities," despite e-waste possibly being more manageable, it is easier said than done, as according to the forecast model presented in the research, even in the best scenario, the amount of e-waste produced per year will continue to increase year by year, up to the year 2040, reaching about a thousand tons, as it’s also affected by another factor, population growth. This means that governments must be adaptable and periodically change their policies and methods regarding the management of e-waste. Considering both the danger and value of metals found in devices, it’s something worth investing in if a part can be reused after recycling. Even in countries where privacy and security awareness are high, there also seems to be a huge lack of trust due to concerns about handing over personal devices to others, based on a study conducted by Haung et al. (2009).</w:t>
+      </w:pPr>
+      <w:r>
+        <w:rPr>
+          <w:rFonts w:ascii="Times New Roman" w:eastAsia="Times New Roman" w:hAnsi="Times New Roman" w:cs="Times New Roman"/>
+          <w:sz w:val="24"/>
+          <w:szCs w:val="24"/>
+        </w:rPr>
+        <w:t>I</w:t>
+      </w:r>
+      <w:r>
+        <w:rPr>
+          <w:rFonts w:ascii="Times New Roman" w:eastAsia="Times New Roman" w:hAnsi="Times New Roman" w:cs="Times New Roman"/>
+          <w:sz w:val="24"/>
+          <w:szCs w:val="24"/>
+        </w:rPr>
+        <w:t xml:space="preserve">n the article titled "E-waste environmental and information security threat: GCC countries' vulnerabilities," </w:t>
+      </w:r>
+      <w:r>
+        <w:rPr>
+          <w:rFonts w:ascii="Times New Roman" w:eastAsia="Times New Roman" w:hAnsi="Times New Roman" w:cs="Times New Roman"/>
+          <w:sz w:val="24"/>
+          <w:szCs w:val="24"/>
+        </w:rPr>
+        <w:t xml:space="preserve">based on the visual forecast graph, </w:t>
+      </w:r>
+      <w:r>
+        <w:rPr>
+          <w:rFonts w:ascii="Times New Roman" w:eastAsia="Times New Roman" w:hAnsi="Times New Roman" w:cs="Times New Roman"/>
+          <w:sz w:val="24"/>
+          <w:szCs w:val="24"/>
+        </w:rPr>
+        <w:t>despite e-waste possibly being more manageable, it is easier said than done, as according to the forecast model presented in the research, even in the best scenario, the amount of e-waste produced per year will continue to increase year by year, up to the year 2040, reaching about a thousand tons, as it’s also affected by another factor, population growth. This means that governments must be adaptable and periodically change their policies and methods regarding the management of e-waste. Considering both the danger and value of metals found in devices, it’s something worth investing in if a part can be reused after recycling. Even in countries where privacy and security awareness are high, there also seems to be a huge lack of trust due to concerns about handing over personal devices to others, based on a study conducted by Haung et al. (2009).</w:t>
+      </w:r>
+    </w:p>
+    <w:p>
+      <w:pPr>
+        <w:rPr>
+          <w:rFonts w:ascii="Calibri" w:hAnsi="Calibri"/>
+        </w:rPr>
+      </w:pPr>
+      <w:r>
+        <w:rPr>
+          <w:rFonts w:ascii="Times New Roman" w:eastAsia="Times New Roman" w:hAnsi="Times New Roman" w:cs="Times New Roman"/>
+          <w:sz w:val="24"/>
+          <w:szCs w:val="24"/>
+        </w:rPr>
+        <w:t> </w:t>
+      </w:r>
+      <w:r>
+        <w:rPr>
+          <w:rFonts w:ascii="Calibri" w:hAnsi="Calibri"/>
+        </w:rPr>
+        <w:t>From</w:t>
+      </w:r>
+      <w:r>
+        <w:rPr>
+          <w:rFonts w:ascii="Calibri" w:hAnsi="Calibri"/>
+        </w:rPr>
+        <w:t xml:space="preserve"> green.harvard.edu titled 6 ways to minimize your e-waste, we can learn various way to reduce the usage of E-waste. There are 6 ways which are Re-evaluate which means that we need to re-evaluate when buying electronics if we really need them or not. We can also extend the life of electronics by cleaning them and reduce overcharge of battery. We can also buy </w:t>
+      </w:r>
+      <w:proofErr w:type="spellStart"/>
+      <w:r>
+        <w:rPr>
+          <w:rFonts w:ascii="Calibri" w:hAnsi="Calibri"/>
+        </w:rPr>
+        <w:t>ecofriendly</w:t>
+      </w:r>
+      <w:proofErr w:type="spellEnd"/>
+      <w:r>
+        <w:rPr>
+          <w:rFonts w:ascii="Calibri" w:hAnsi="Calibri"/>
+        </w:rPr>
+        <w:t xml:space="preserve"> electronics which are certified and donate used electronics to other people who need it. By reducing the usage of </w:t>
+      </w:r>
+      <w:proofErr w:type="gramStart"/>
+      <w:r>
+        <w:rPr>
+          <w:rFonts w:ascii="Calibri" w:hAnsi="Calibri"/>
+        </w:rPr>
+        <w:t>electronics</w:t>
+      </w:r>
+      <w:proofErr w:type="gramEnd"/>
+      <w:r>
+        <w:rPr>
+          <w:rFonts w:ascii="Calibri" w:hAnsi="Calibri"/>
+        </w:rPr>
+        <w:t xml:space="preserve"> it automatically reduce E-waste produced when being destroyed.</w:t>
       </w:r>
     </w:p>
     <w:p>
@@ -827,35 +995,38 @@
           <w:szCs w:val="24"/>
         </w:rPr>
       </w:pPr>
-      <w:r>
+    </w:p>
+    <w:p>
+      <w:pPr>
+        <w:spacing w:before="100" w:beforeAutospacing="1" w:after="100" w:afterAutospacing="1" w:line="240" w:lineRule="auto"/>
         <w:rPr>
           <w:rFonts w:ascii="Times New Roman" w:eastAsia="Times New Roman" w:hAnsi="Times New Roman" w:cs="Times New Roman"/>
           <w:sz w:val="24"/>
           <w:szCs w:val="24"/>
         </w:rPr>
-        <w:t> </w:t>
-      </w:r>
-    </w:p>
-    <w:p>
-      <w:pPr>
-        <w:rPr>
-          <w:b/>
-          <w:bCs/>
-        </w:rPr>
-      </w:pPr>
-    </w:p>
-    <w:p>
-      <w:pPr>
-        <w:rPr>
-          <w:b/>
-          <w:bCs/>
-        </w:rPr>
-      </w:pPr>
-      <w:r>
-        <w:rPr>
-          <w:b/>
-          <w:bCs/>
-        </w:rPr>
+      </w:pPr>
+    </w:p>
+    <w:p>
+      <w:pPr>
+        <w:rPr>
+          <w:b/>
+          <w:bCs/>
+        </w:rPr>
+      </w:pPr>
+    </w:p>
+    <w:p>
+      <w:pPr>
+        <w:rPr>
+          <w:b/>
+          <w:bCs/>
+        </w:rPr>
+      </w:pPr>
+      <w:r>
+        <w:rPr>
+          <w:b/>
+          <w:bCs/>
+        </w:rPr>
+        <w:lastRenderedPageBreak/>
         <w:t>Conclusions and Recommendations</w:t>
       </w:r>
     </w:p>
@@ -869,80 +1040,61 @@
         <w:rPr>
           <w:rFonts w:ascii="Calibri" w:hAnsi="Calibri"/>
         </w:rPr>
-        <w:t xml:space="preserve">We live in a world where technology </w:t>
-      </w:r>
-      <w:r>
+        <w:t>We live in a world where technology evolve exponentially, but this is also what is responsible for the amount of Electronic Waste (E-Waste). With only a small percentage of Electronic Waste (E-Waste) that are recycled properly, there’s still a large percentage of Electronic Waste (E-Waste) that is either goes to landfills or disposed improperly.</w:t>
+      </w:r>
+    </w:p>
+    <w:p>
+      <w:pPr>
         <w:rPr>
           <w:rFonts w:ascii="Calibri" w:hAnsi="Calibri"/>
         </w:rPr>
-        <w:t>is</w:t>
-      </w:r>
-      <w:r>
+      </w:pPr>
+    </w:p>
+    <w:p>
+      <w:pPr>
         <w:rPr>
           <w:rFonts w:ascii="Calibri" w:hAnsi="Calibri"/>
         </w:rPr>
-        <w:t xml:space="preserve"> </w:t>
-      </w:r>
+      </w:pPr>
       <w:r>
         <w:rPr>
           <w:rFonts w:ascii="Calibri" w:hAnsi="Calibri"/>
         </w:rPr>
-        <w:t>dependent</w:t>
-      </w:r>
-      <w:r>
+        <w:t>Most electronic waste (E-Waste) contains toxic materials such as lead, zinc, nickel, flame retardants, barium, chromium, mercury, etc. Improper disposal of electronic products can not only cause negative impact on health but also the environment.</w:t>
+      </w:r>
+    </w:p>
+    <w:p>
+      <w:pPr>
         <w:rPr>
           <w:rFonts w:ascii="Calibri" w:hAnsi="Calibri"/>
         </w:rPr>
-        <w:t xml:space="preserve"> on and evolve rapidly, with each new releases, old technology and unwanted technology becomes e-waste, because of the large amount of e-waste generated per year, only small amount </w:t>
-      </w:r>
-      <w:r>
+      </w:pPr>
+    </w:p>
+    <w:p>
+      <w:pPr>
         <w:rPr>
           <w:rFonts w:ascii="Calibri" w:hAnsi="Calibri"/>
         </w:rPr>
-        <w:t>is</w:t>
-      </w:r>
+      </w:pPr>
       <w:r>
         <w:rPr>
           <w:rFonts w:ascii="Calibri" w:hAnsi="Calibri"/>
         </w:rPr>
-        <w:t xml:space="preserve"> recycled, e-waste are not only landfill but also very harmful to the environment.</w:t>
-      </w:r>
-    </w:p>
-    <w:p>
-      <w:pPr>
+        <w:t xml:space="preserve">In conclusion, we generate large amount of </w:t>
+      </w:r>
+      <w:proofErr w:type="gramStart"/>
+      <w:r>
         <w:rPr>
           <w:rFonts w:ascii="Calibri" w:hAnsi="Calibri"/>
         </w:rPr>
-      </w:pPr>
+        <w:t>Electronic</w:t>
+      </w:r>
+      <w:proofErr w:type="gramEnd"/>
       <w:r>
         <w:rPr>
           <w:rFonts w:ascii="Calibri" w:hAnsi="Calibri"/>
         </w:rPr>
-        <w:t xml:space="preserve">Improper disposal of e-waste can not only cause negative impact on the environment, but also cause negative impact on humans and </w:t>
-      </w:r>
-      <w:r>
-        <w:rPr>
-          <w:rFonts w:ascii="Calibri" w:hAnsi="Calibri"/>
-        </w:rPr>
-        <w:t>animals. Because</w:t>
-      </w:r>
-      <w:r>
-        <w:rPr>
-          <w:rFonts w:ascii="Calibri" w:hAnsi="Calibri"/>
-        </w:rPr>
-        <w:t xml:space="preserve"> we have finite amount of land to grow crops, water to fish, and air to breath, it is our best interest to protect it, for </w:t>
-      </w:r>
-      <w:r>
-        <w:rPr>
-          <w:rFonts w:ascii="Calibri" w:hAnsi="Calibri"/>
-        </w:rPr>
-        <w:t>ourselves</w:t>
-      </w:r>
-      <w:r>
-        <w:rPr>
-          <w:rFonts w:ascii="Calibri" w:hAnsi="Calibri"/>
-        </w:rPr>
-        <w:t xml:space="preserve"> and future generations.</w:t>
+        <w:t xml:space="preserve"> waste (E-Waste) than what we can recycle properly, while innovation in recycling industries is a good thing, it is also important to reduce generation of Electronic Waste (E-Waste). </w:t>
       </w:r>
     </w:p>
     <w:p>
@@ -958,7 +1110,6 @@
         <w:pStyle w:val="root-block-node"/>
       </w:pPr>
       <w:r>
-        <w:lastRenderedPageBreak/>
         <w:t> </w:t>
       </w:r>
     </w:p>

</xml_diff>